<commit_message>
add some big data analysis to the reading list
</commit_message>
<xml_diff>
--- a/java/ReadListIndex.docx
+++ b/java/ReadListIndex.docx
@@ -26,7 +26,6 @@
         <w:jc w:val="left"/>
         <w:rPr>
           <w:rStyle w:val="a5"/>
-          <w:rFonts w:hint="eastAsia"/>
         </w:rPr>
       </w:pPr>
       <w:r>
@@ -58,10 +57,7 @@
         <w:t>生产者消费者模式</w:t>
       </w:r>
       <w:r>
-        <w:t>(blocking queue</w:t>
-      </w:r>
-      <w:r>
-        <w:t>):</w:t>
+        <w:t>(blocking queue):</w:t>
       </w:r>
     </w:p>
     <w:p>
@@ -80,12 +76,7 @@
     <w:p>
       <w:pPr>
         <w:jc w:val="left"/>
-        <w:rPr>
-          <w:rFonts w:hint="eastAsia"/>
-        </w:rPr>
       </w:pPr>
-      <w:bookmarkStart w:id="0" w:name="_GoBack"/>
-      <w:bookmarkEnd w:id="0"/>
     </w:p>
     <w:p>
       <w:r>
@@ -151,6 +142,96 @@
     <w:p>
       <w:pPr>
         <w:jc w:val="left"/>
+        <w:rPr>
+          <w:rFonts w:hint="eastAsia"/>
+        </w:rPr>
+      </w:pPr>
+    </w:p>
+    <w:p>
+      <w:pPr>
+        <w:jc w:val="left"/>
+        <w:rPr>
+          <w:rFonts w:hint="eastAsia"/>
+        </w:rPr>
+      </w:pPr>
+    </w:p>
+    <w:p>
+      <w:pPr>
+        <w:rPr>
+          <w:rFonts w:hint="eastAsia"/>
+        </w:rPr>
+      </w:pPr>
+      <w:r>
+        <w:rPr>
+          <w:rFonts w:hint="eastAsia"/>
+        </w:rPr>
+        <w:t>大数据面试的项目准备：一个著名得博客：研究者</w:t>
+      </w:r>
+      <w:r>
+        <w:t>July</w:t>
+      </w:r>
+    </w:p>
+    <w:p>
+      <w:pPr>
+        <w:rPr>
+          <w:rStyle w:val="a5"/>
+          <w:rFonts w:hint="eastAsia"/>
+        </w:rPr>
+      </w:pPr>
+      <w:hyperlink r:id="rId10" w:history="1">
+        <w:r>
+          <w:rPr>
+            <w:rStyle w:val="a5"/>
+          </w:rPr>
+          <w:t>http://blog.csdn.net/v_JULY_v</w:t>
+        </w:r>
+      </w:hyperlink>
+    </w:p>
+    <w:p>
+      <w:pPr>
+        <w:rPr>
+          <w:rStyle w:val="a5"/>
+          <w:rFonts w:hint="eastAsia"/>
+        </w:rPr>
+      </w:pPr>
+      <w:proofErr w:type="spellStart"/>
+      <w:proofErr w:type="gramStart"/>
+      <w:r>
+        <w:rPr>
+          <w:rStyle w:val="a5"/>
+        </w:rPr>
+        <w:t>github</w:t>
+      </w:r>
+      <w:proofErr w:type="gramEnd"/>
+      <w:r>
+        <w:rPr>
+          <w:rStyle w:val="a5"/>
+        </w:rPr>
+        <w:t>:</w:t>
+      </w:r>
+      <w:hyperlink r:id="rId11" w:history="1">
+        <w:r>
+          <w:rPr>
+            <w:rStyle w:val="a5"/>
+          </w:rPr>
+          <w:t>https</w:t>
+        </w:r>
+        <w:proofErr w:type="spellEnd"/>
+        <w:r>
+          <w:rPr>
+            <w:rStyle w:val="a5"/>
+          </w:rPr>
+          <w:t>://github.com/julycoding</w:t>
+        </w:r>
+      </w:hyperlink>
+      <w:bookmarkStart w:id="0" w:name="_GoBack"/>
+      <w:bookmarkEnd w:id="0"/>
+    </w:p>
+    <w:p>
+      <w:pPr>
+        <w:rPr>
+          <w:rFonts w:hint="eastAsia"/>
+        </w:rPr>
       </w:pPr>
     </w:p>
     <w:sectPr>

</xml_diff>